<commit_message>
more cleanups to reviewer response
</commit_message>
<xml_diff>
--- a/Manuscript/Revision/Response_to_Reviewers.docx
+++ b/Manuscript/Revision/Response_to_Reviewers.docx
@@ -8,6 +8,8 @@
           <w:b/>
         </w:rPr>
       </w:pPr>
+      <w:bookmarkStart w:id="0" w:name="_GoBack"/>
+      <w:bookmarkEnd w:id="0"/>
       <w:r>
         <w:rPr>
           <w:b/>
@@ -44,6 +46,80 @@
     <w:p>
       <w:pPr>
         <w:rPr>
+          <w:color w:val="0000FF"/>
+        </w:rPr>
+      </w:pPr>
+      <w:r>
+        <w:rPr>
+          <w:color w:val="0000FF"/>
+        </w:rPr>
+        <w:t xml:space="preserve">We have rewritten the manuscript according to MBE Letter requirements. </w:t>
+      </w:r>
+      <w:r>
+        <w:rPr>
+          <w:color w:val="0000FF"/>
+        </w:rPr>
+        <w:t xml:space="preserve">Moreover, we did conduct additional simulations, which are described below, as requested by Reviewer #2. </w:t>
+      </w:r>
+      <w:r>
+        <w:rPr>
+          <w:color w:val="0000FF"/>
+        </w:rPr>
+        <w:t>There is now relatively little emphasis placed on the difference between inference methods</w:t>
+      </w:r>
+      <w:r>
+        <w:rPr>
+          <w:color w:val="0000FF"/>
+        </w:rPr>
+        <w:t xml:space="preserve"> FUBAR and PAML</w:t>
+      </w:r>
+      <w:r>
+        <w:rPr>
+          <w:color w:val="0000FF"/>
+        </w:rPr>
+        <w:t>. Instead, we</w:t>
+      </w:r>
+      <w:r>
+        <w:rPr>
+          <w:color w:val="0000FF"/>
+        </w:rPr>
+        <w:t xml:space="preserve"> have re</w:t>
+      </w:r>
+      <w:r>
+        <w:rPr>
+          <w:color w:val="0000FF"/>
+        </w:rPr>
+        <w:t>-</w:t>
+      </w:r>
+      <w:r>
+        <w:rPr>
+          <w:color w:val="0000FF"/>
+        </w:rPr>
+        <w:t>focused our manuscript to emphasize the effects of</w:t>
+      </w:r>
+      <w:r>
+        <w:rPr>
+          <w:color w:val="0000FF"/>
+        </w:rPr>
+        <w:t xml:space="preserve"> alignment filtering.</w:t>
+      </w:r>
+      <w:r>
+        <w:rPr>
+          <w:color w:val="0000FF"/>
+        </w:rPr>
+        <w:t xml:space="preserve"> </w:t>
+      </w:r>
+    </w:p>
+    <w:p>
+      <w:pPr>
+        <w:rPr>
+          <w:color w:val="0000FF"/>
+        </w:rPr>
+      </w:pPr>
+    </w:p>
+    <w:p>
+      <w:pPr>
+        <w:rPr>
           <w:color w:val="3366FF"/>
         </w:rPr>
       </w:pPr>
@@ -51,67 +127,73 @@
         <w:rPr>
           <w:color w:val="0000FF"/>
         </w:rPr>
-        <w:t xml:space="preserve">We have rewritten the manuscript according to MBE Letter requirements. </w:t>
-      </w:r>
-      <w:r>
-        <w:rPr>
-          <w:color w:val="0000FF"/>
-        </w:rPr>
-        <w:t xml:space="preserve">Moreover, we did conduct additional simulations, which are described below, as requested by Reviewer #2. </w:t>
-      </w:r>
-      <w:r>
-        <w:rPr>
-          <w:color w:val="0000FF"/>
-        </w:rPr>
-        <w:t>There is now relatively little emphasis placed on the difference between inference methods</w:t>
-      </w:r>
-      <w:r>
-        <w:rPr>
-          <w:color w:val="0000FF"/>
-        </w:rPr>
-        <w:t xml:space="preserve"> FUBAR and PAML</w:t>
-      </w:r>
-      <w:r>
-        <w:rPr>
-          <w:color w:val="0000FF"/>
-        </w:rPr>
-        <w:t>. Instead, we</w:t>
-      </w:r>
-      <w:r>
-        <w:rPr>
-          <w:color w:val="0000FF"/>
-        </w:rPr>
-        <w:t xml:space="preserve"> have refocused our manuscript to emphasize the effects of</w:t>
-      </w:r>
-      <w:r>
-        <w:rPr>
-          <w:color w:val="0000FF"/>
-        </w:rPr>
-        <w:t xml:space="preserve"> alignment filtering.</w:t>
-      </w:r>
-      <w:r>
-        <w:rPr>
-          <w:color w:val="0000FF"/>
-        </w:rPr>
-        <w:t xml:space="preserve"> In addition,</w:t>
-      </w:r>
-      <w:r>
-        <w:rPr>
-          <w:color w:val="0000FF"/>
-        </w:rPr>
-        <w:t xml:space="preserve"> due to edits that we have implemented in response to reviewer comments</w:t>
-      </w:r>
-      <w:r>
-        <w:rPr>
-          <w:color w:val="0000FF"/>
-        </w:rPr>
-        <w:t>, the manuscript now contains some additional analyses (e.g. a more thorough treatment of alignment false positive rates)</w:t>
+        <w:t>In addition,</w:t>
+      </w:r>
+      <w:r>
+        <w:rPr>
+          <w:color w:val="0000FF"/>
+        </w:rPr>
+        <w:t xml:space="preserve"> edits that we have implemented in response to reviewer comments</w:t>
+      </w:r>
+      <w:r>
+        <w:rPr>
+          <w:color w:val="0000FF"/>
+        </w:rPr>
+        <w:t xml:space="preserve"> have </w:t>
+      </w:r>
+      <w:r>
+        <w:rPr>
+          <w:color w:val="0000FF"/>
+        </w:rPr>
+        <w:t xml:space="preserve">produced some new results not present in the first manuscript submission. Therefore, this </w:t>
+      </w:r>
+      <w:r>
+        <w:rPr>
+          <w:color w:val="0000FF"/>
+        </w:rPr>
+        <w:t xml:space="preserve">revised manuscript has changed substantially from the original and </w:t>
+      </w:r>
+      <w:r>
+        <w:rPr>
+          <w:color w:val="0000FF"/>
+        </w:rPr>
+        <w:t>contains</w:t>
+      </w:r>
+      <w:r>
+        <w:rPr>
+          <w:color w:val="0000FF"/>
+        </w:rPr>
+        <w:t xml:space="preserve"> some</w:t>
+      </w:r>
+      <w:r>
+        <w:rPr>
+          <w:color w:val="0000FF"/>
+        </w:rPr>
+        <w:t xml:space="preserve"> additional analyses (e.g. a more thorough treatment of alignment false positive rates)</w:t>
       </w:r>
       <w:r>
         <w:rPr>
           <w:color w:val="0000FF"/>
         </w:rPr>
         <w:t>.</w:t>
+      </w:r>
+      <w:r>
+        <w:rPr>
+          <w:color w:val="0000FF"/>
+        </w:rPr>
+        <w:t xml:space="preserve"> However, </w:t>
+      </w:r>
+      <w:r>
+        <w:rPr>
+          <w:color w:val="0000FF"/>
+        </w:rPr>
+        <w:t xml:space="preserve">the overall conclusions </w:t>
+      </w:r>
+      <w:r>
+        <w:rPr>
+          <w:color w:val="0000FF"/>
+        </w:rPr>
+        <w:t>have changed relatively little compared.</w:t>
       </w:r>
     </w:p>
     <w:p/>
@@ -161,6 +243,12 @@
         </w:rPr>
         <w:t>Again, as suggested, we have revised our manuscript to adhere to MBE criteria for Letter publications.</w:t>
       </w:r>
+      <w:r>
+        <w:rPr>
+          <w:color w:val="0000FF"/>
+        </w:rPr>
+        <w:t xml:space="preserve"> </w:t>
+      </w:r>
     </w:p>
     <w:p>
       <w:pPr>
@@ -194,7 +282,47 @@
     </w:p>
     <w:p>
       <w:r>
-        <w:t>Does filtering the alignment change the inferred distribution of dN/dS to make a dramatic difference (I can buy that if a sufficiently large proportion of sites is filtered)? For example, what happens to the MLE of the omega &gt; 1 class in M8 when comparing filtered and unfiltered data? My intuition is that this estimate will be generally LOWER for filtered alignments, allowing the detection of sites simulated with omega closer to 1 more reliably. The same can be extended to FUBAR, by examining how much weight is assigned to each dN/dS value. Another explanation for the apparent boost in power is that the mapping between an aligned site and the corresponding simulated site is influenced by the filtering.</w:t>
+        <w:t xml:space="preserve">Does filtering the alignment change the inferred distribution of </w:t>
+      </w:r>
+      <w:proofErr w:type="spellStart"/>
+      <w:r>
+        <w:t>dN</w:t>
+      </w:r>
+      <w:proofErr w:type="spellEnd"/>
+      <w:r>
+        <w:t>/</w:t>
+      </w:r>
+      <w:proofErr w:type="spellStart"/>
+      <w:r>
+        <w:t>dS</w:t>
+      </w:r>
+      <w:proofErr w:type="spellEnd"/>
+      <w:r>
+        <w:t xml:space="preserve"> to make a dramatic difference (I can buy that if a sufficiently large proportion of sites is filtered)? For example, what happens to the MLE of the omega &gt; 1 class in M8 when comparing filtered and unfiltered data? My intuition is that this estimate will be generally LOWER for filtered alignments, allowing the detection of sites simulated with omega closer to 1 more reliably. The same can be extended to FUBAR, by examining how much weight is assigned to each </w:t>
+      </w:r>
+      <w:proofErr w:type="spellStart"/>
+      <w:r>
+        <w:t>dN</w:t>
+      </w:r>
+      <w:proofErr w:type="spellEnd"/>
+      <w:r>
+        <w:t>/</w:t>
+      </w:r>
+      <w:proofErr w:type="spellStart"/>
+      <w:r>
+        <w:t>dS</w:t>
+      </w:r>
+      <w:proofErr w:type="spellEnd"/>
+      <w:r>
+        <w:t xml:space="preserve"> value. </w:t>
+      </w:r>
+      <w:proofErr w:type="gramStart"/>
+      <w:r>
+        <w:t>Another explanation for the apparent boost in power is that the mapping between an aligned site and the corresponding simulated site is influenced by the filtering</w:t>
+      </w:r>
+      <w:proofErr w:type="gramEnd"/>
+      <w:r>
+        <w:t>.</w:t>
       </w:r>
     </w:p>
     <w:p/>
@@ -208,28 +336,154 @@
         <w:rPr>
           <w:color w:val="0000FF"/>
         </w:rPr>
-        <w:t xml:space="preserve">We have examined the different inferred dN/dS distributions for both FUBAR and PAML between filtered and unfiltered alignments. Unfortunately, we were unable to recover any clear trend relating either the PAML dN/dS &gt;1 MLE or the cumulative FUBAR grid weights for dN/dS &gt; 1 to circumstances in which power was increased. </w:t>
-      </w:r>
-    </w:p>
-    <w:p>
-      <w:pPr>
-        <w:rPr>
-          <w:color w:val="0000FF"/>
-        </w:rPr>
-      </w:pPr>
-    </w:p>
-    <w:p>
-      <w:pPr>
-        <w:rPr>
-          <w:color w:val="0000FF"/>
-        </w:rPr>
-      </w:pPr>
+        <w:t xml:space="preserve">We have examined the different inferred </w:t>
+      </w:r>
+      <w:proofErr w:type="spellStart"/>
+      <w:r>
+        <w:rPr>
+          <w:color w:val="0000FF"/>
+        </w:rPr>
+        <w:t>dN</w:t>
+      </w:r>
+      <w:proofErr w:type="spellEnd"/>
+      <w:r>
+        <w:rPr>
+          <w:color w:val="0000FF"/>
+        </w:rPr>
+        <w:t>/</w:t>
+      </w:r>
+      <w:proofErr w:type="spellStart"/>
+      <w:r>
+        <w:rPr>
+          <w:color w:val="0000FF"/>
+        </w:rPr>
+        <w:t>dS</w:t>
+      </w:r>
+      <w:proofErr w:type="spellEnd"/>
+      <w:r>
+        <w:rPr>
+          <w:color w:val="0000FF"/>
+        </w:rPr>
+        <w:t xml:space="preserve"> distributions for both FUBAR and PAML between filtered and unfiltered alignments. </w:t>
+      </w:r>
+      <w:r>
+        <w:rPr>
+          <w:color w:val="0000FF"/>
+        </w:rPr>
+        <w:t>We</w:t>
+      </w:r>
+      <w:r>
+        <w:rPr>
+          <w:color w:val="0000FF"/>
+        </w:rPr>
+        <w:t xml:space="preserve"> were unable to recover any </w:t>
+      </w:r>
       <w:r>
         <w:rPr>
           <w:color w:val="0000FF"/>
         </w:rPr>
         <w:lastRenderedPageBreak/>
-        <w:t>Additionally, the same map relating sites from an inferred alignment to the true alignment was used for a given unfiltered alignment and all of its filtered derivatives, so this is unfortunately also not an explanation for the increases in power observed.</w:t>
+        <w:t xml:space="preserve">clear trend relating either the PAML </w:t>
+      </w:r>
+      <w:proofErr w:type="spellStart"/>
+      <w:r>
+        <w:rPr>
+          <w:color w:val="0000FF"/>
+        </w:rPr>
+        <w:t>dN</w:t>
+      </w:r>
+      <w:proofErr w:type="spellEnd"/>
+      <w:r>
+        <w:rPr>
+          <w:color w:val="0000FF"/>
+        </w:rPr>
+        <w:t>/</w:t>
+      </w:r>
+      <w:proofErr w:type="spellStart"/>
+      <w:r>
+        <w:rPr>
+          <w:color w:val="0000FF"/>
+        </w:rPr>
+        <w:t>dS</w:t>
+      </w:r>
+      <w:proofErr w:type="spellEnd"/>
+      <w:r>
+        <w:rPr>
+          <w:color w:val="0000FF"/>
+        </w:rPr>
+        <w:t xml:space="preserve"> &gt;1 MLE or the cumulative FUBAR grid weights for </w:t>
+      </w:r>
+      <w:proofErr w:type="spellStart"/>
+      <w:r>
+        <w:rPr>
+          <w:color w:val="0000FF"/>
+        </w:rPr>
+        <w:t>dN</w:t>
+      </w:r>
+      <w:proofErr w:type="spellEnd"/>
+      <w:r>
+        <w:rPr>
+          <w:color w:val="0000FF"/>
+        </w:rPr>
+        <w:t>/</w:t>
+      </w:r>
+      <w:proofErr w:type="spellStart"/>
+      <w:r>
+        <w:rPr>
+          <w:color w:val="0000FF"/>
+        </w:rPr>
+        <w:t>dS</w:t>
+      </w:r>
+      <w:proofErr w:type="spellEnd"/>
+      <w:r>
+        <w:rPr>
+          <w:color w:val="0000FF"/>
+        </w:rPr>
+        <w:t xml:space="preserve"> &gt; 1 to circumstances in which power increased. </w:t>
+      </w:r>
+    </w:p>
+    <w:p>
+      <w:pPr>
+        <w:rPr>
+          <w:color w:val="0000FF"/>
+        </w:rPr>
+      </w:pPr>
+    </w:p>
+    <w:p>
+      <w:pPr>
+        <w:rPr>
+          <w:color w:val="0000FF"/>
+        </w:rPr>
+      </w:pPr>
+      <w:r>
+        <w:rPr>
+          <w:color w:val="0000FF"/>
+        </w:rPr>
+        <w:t>Additionally, the same map relating sites from an inferred alignment to the true alignment was used for a given unfiltered alignment and all of its filtered derivatives, so this is also not an explanation for the increases in power observed.</w:t>
+      </w:r>
+      <w:r>
+        <w:rPr>
+          <w:color w:val="0000FF"/>
+        </w:rPr>
+        <w:t xml:space="preserve"> We</w:t>
+      </w:r>
+      <w:r>
+        <w:rPr>
+          <w:color w:val="0000FF"/>
+        </w:rPr>
+        <w:t xml:space="preserve"> now</w:t>
+      </w:r>
+      <w:r>
+        <w:rPr>
+          <w:color w:val="0000FF"/>
+        </w:rPr>
+        <w:t xml:space="preserve"> clarify this point in ou</w:t>
+      </w:r>
+      <w:r>
+        <w:rPr>
+          <w:color w:val="0000FF"/>
+        </w:rPr>
+        <w:t>r Supplementary Methods section.</w:t>
       </w:r>
     </w:p>
     <w:p>
@@ -286,14 +540,43 @@
         <w:t xml:space="preserve"> </w:t>
       </w:r>
       <w:r>
-        <w:t>corresponding papers from Harmit Malik's group), or the well studies</w:t>
+        <w:t xml:space="preserve">corresponding papers from </w:t>
+      </w:r>
+      <w:proofErr w:type="spellStart"/>
+      <w:r>
+        <w:t>Harmit</w:t>
+      </w:r>
+      <w:proofErr w:type="spellEnd"/>
+      <w:r>
+        <w:t xml:space="preserve"> Malik's group), or the well studies</w:t>
       </w:r>
       <w:r>
         <w:t xml:space="preserve"> </w:t>
       </w:r>
       <w:r>
-        <w:t>sperm lysin (or a self-incompatibility locus). The distribution of dN/dS</w:t>
-      </w:r>
+        <w:t xml:space="preserve">sperm </w:t>
+      </w:r>
+      <w:proofErr w:type="spellStart"/>
+      <w:r>
+        <w:t>lysin</w:t>
+      </w:r>
+      <w:proofErr w:type="spellEnd"/>
+      <w:r>
+        <w:t xml:space="preserve"> (or a self-incompatibility locus). The distribution of </w:t>
+      </w:r>
+      <w:proofErr w:type="spellStart"/>
+      <w:r>
+        <w:t>dN</w:t>
+      </w:r>
+      <w:proofErr w:type="spellEnd"/>
+      <w:r>
+        <w:t>/</w:t>
+      </w:r>
+      <w:proofErr w:type="spellStart"/>
+      <w:r>
+        <w:t>dS</w:t>
+      </w:r>
+      <w:proofErr w:type="spellEnd"/>
       <w:r>
         <w:t xml:space="preserve"> </w:t>
       </w:r>
@@ -324,7 +607,49 @@
         <w:rPr>
           <w:color w:val="0000FF"/>
         </w:rPr>
-        <w:t>We largely agree with these points regarding the potential issues with our simulation setup of choice. Therefore, we have conducted additional simulations according to the dN/dS selective profile of HIV-1 env subunit GP41, as recommended by Reviewer 2. This new selective</w:t>
+        <w:t xml:space="preserve">We largely agree with these points regarding the potential issues with our simulation setup of choice. Therefore, we have conducted additional simulations according to the </w:t>
+      </w:r>
+      <w:proofErr w:type="spellStart"/>
+      <w:r>
+        <w:rPr>
+          <w:color w:val="0000FF"/>
+        </w:rPr>
+        <w:t>dN</w:t>
+      </w:r>
+      <w:proofErr w:type="spellEnd"/>
+      <w:r>
+        <w:rPr>
+          <w:color w:val="0000FF"/>
+        </w:rPr>
+        <w:t>/</w:t>
+      </w:r>
+      <w:proofErr w:type="spellStart"/>
+      <w:r>
+        <w:rPr>
+          <w:color w:val="0000FF"/>
+        </w:rPr>
+        <w:t>dS</w:t>
+      </w:r>
+      <w:proofErr w:type="spellEnd"/>
+      <w:r>
+        <w:rPr>
+          <w:color w:val="0000FF"/>
+        </w:rPr>
+        <w:t xml:space="preserve"> selective profile of HIV-1 </w:t>
+      </w:r>
+      <w:proofErr w:type="spellStart"/>
+      <w:r>
+        <w:rPr>
+          <w:color w:val="0000FF"/>
+        </w:rPr>
+        <w:t>env</w:t>
+      </w:r>
+      <w:proofErr w:type="spellEnd"/>
+      <w:r>
+        <w:rPr>
+          <w:color w:val="0000FF"/>
+        </w:rPr>
+        <w:t xml:space="preserve"> subunit GP41, as recommended by Reviewer 2. This new selective</w:t>
       </w:r>
       <w:r>
         <w:rPr>
@@ -338,11 +663,33 @@
         </w:rPr>
         <w:t xml:space="preserve">distribution does feature a mean </w:t>
       </w:r>
-      <w:r>
-        <w:rPr>
-          <w:color w:val="0000FF"/>
-        </w:rPr>
-        <w:t xml:space="preserve">dN/dS </w:t>
+      <w:proofErr w:type="spellStart"/>
+      <w:r>
+        <w:rPr>
+          <w:color w:val="0000FF"/>
+        </w:rPr>
+        <w:t>dN</w:t>
+      </w:r>
+      <w:proofErr w:type="spellEnd"/>
+      <w:r>
+        <w:rPr>
+          <w:color w:val="0000FF"/>
+        </w:rPr>
+        <w:t>/</w:t>
+      </w:r>
+      <w:proofErr w:type="spellStart"/>
+      <w:r>
+        <w:rPr>
+          <w:color w:val="0000FF"/>
+        </w:rPr>
+        <w:t>dS</w:t>
+      </w:r>
+      <w:proofErr w:type="spellEnd"/>
+      <w:r>
+        <w:rPr>
+          <w:color w:val="0000FF"/>
+        </w:rPr>
+        <w:t xml:space="preserve"> </w:t>
       </w:r>
       <w:r>
         <w:rPr>
@@ -399,19 +746,133 @@
         <w:rPr>
           <w:color w:val="0000FF"/>
         </w:rPr>
-        <w:t>We simulated protein-coding sequences using Indelible (Fletcher and Yang 2009) according to two selective profiles: H1N1 influenza hemagluttinin (HA), which featured a mean dN/dS = 0.37, and HIV-1 envelope protein subunit GP41, which featured a mean dN/dS = 0.89. We used these selective profiles because, while both genes contain positively selected regions (Bush et al. 1999;</w:t>
-      </w:r>
-      <w:r>
-        <w:rPr>
-          <w:color w:val="0000FF"/>
-        </w:rPr>
-        <w:t xml:space="preserve"> </w:t>
-      </w:r>
-      <w:r>
-        <w:rPr>
-          <w:color w:val="0000FF"/>
-        </w:rPr>
-        <w:t>Frost et al. 2001; Bandawe et al. 2008; Meyer and Wilke 2012), most sites in HA are either under strong purifying or positive selection, whereas relatively more sites in GP41 have dN/dS values near 1, making positive-selection inference more challenging.</w:t>
+        <w:t xml:space="preserve">We simulated protein-coding sequences using Indelible (Fletcher and Yang 2009) according to two selective profiles: H1N1 influenza </w:t>
+      </w:r>
+      <w:proofErr w:type="spellStart"/>
+      <w:r>
+        <w:rPr>
+          <w:color w:val="0000FF"/>
+        </w:rPr>
+        <w:t>hemagluttinin</w:t>
+      </w:r>
+      <w:proofErr w:type="spellEnd"/>
+      <w:r>
+        <w:rPr>
+          <w:color w:val="0000FF"/>
+        </w:rPr>
+        <w:t xml:space="preserve"> (HA), which featured a mean </w:t>
+      </w:r>
+      <w:proofErr w:type="spellStart"/>
+      <w:r>
+        <w:rPr>
+          <w:color w:val="0000FF"/>
+        </w:rPr>
+        <w:t>dN</w:t>
+      </w:r>
+      <w:proofErr w:type="spellEnd"/>
+      <w:r>
+        <w:rPr>
+          <w:color w:val="0000FF"/>
+        </w:rPr>
+        <w:t>/</w:t>
+      </w:r>
+      <w:proofErr w:type="spellStart"/>
+      <w:r>
+        <w:rPr>
+          <w:color w:val="0000FF"/>
+        </w:rPr>
+        <w:t>dS</w:t>
+      </w:r>
+      <w:proofErr w:type="spellEnd"/>
+      <w:r>
+        <w:rPr>
+          <w:color w:val="0000FF"/>
+        </w:rPr>
+        <w:t xml:space="preserve"> = 0.37, and HIV-1 envelope protein subunit GP41, which featured a mean </w:t>
+      </w:r>
+      <w:proofErr w:type="spellStart"/>
+      <w:r>
+        <w:rPr>
+          <w:color w:val="0000FF"/>
+        </w:rPr>
+        <w:t>dN</w:t>
+      </w:r>
+      <w:proofErr w:type="spellEnd"/>
+      <w:r>
+        <w:rPr>
+          <w:color w:val="0000FF"/>
+        </w:rPr>
+        <w:t>/</w:t>
+      </w:r>
+      <w:proofErr w:type="spellStart"/>
+      <w:r>
+        <w:rPr>
+          <w:color w:val="0000FF"/>
+        </w:rPr>
+        <w:t>dS</w:t>
+      </w:r>
+      <w:proofErr w:type="spellEnd"/>
+      <w:r>
+        <w:rPr>
+          <w:color w:val="0000FF"/>
+        </w:rPr>
+        <w:t xml:space="preserve"> = 0.89. We used these selective profiles because, while both genes contain positively selected regions (Bush et al. 1999; Frost et al. 2001; </w:t>
+      </w:r>
+      <w:proofErr w:type="spellStart"/>
+      <w:r>
+        <w:rPr>
+          <w:color w:val="0000FF"/>
+        </w:rPr>
+        <w:t>Bandawe</w:t>
+      </w:r>
+      <w:proofErr w:type="spellEnd"/>
+      <w:r>
+        <w:rPr>
+          <w:color w:val="0000FF"/>
+        </w:rPr>
+        <w:t xml:space="preserve"> et al. 2008; Meyer and </w:t>
+      </w:r>
+      <w:proofErr w:type="spellStart"/>
+      <w:r>
+        <w:rPr>
+          <w:color w:val="0000FF"/>
+        </w:rPr>
+        <w:t>Wilke</w:t>
+      </w:r>
+      <w:proofErr w:type="spellEnd"/>
+      <w:r>
+        <w:rPr>
+          <w:color w:val="0000FF"/>
+        </w:rPr>
+        <w:t xml:space="preserve"> 2012), most sites in HA are either under strong purifying or positive selection, whereas relatively more sites in GP41 have </w:t>
+      </w:r>
+      <w:proofErr w:type="spellStart"/>
+      <w:r>
+        <w:rPr>
+          <w:color w:val="0000FF"/>
+        </w:rPr>
+        <w:t>dN</w:t>
+      </w:r>
+      <w:proofErr w:type="spellEnd"/>
+      <w:r>
+        <w:rPr>
+          <w:color w:val="0000FF"/>
+        </w:rPr>
+        <w:t>/</w:t>
+      </w:r>
+      <w:proofErr w:type="spellStart"/>
+      <w:r>
+        <w:rPr>
+          <w:color w:val="0000FF"/>
+        </w:rPr>
+        <w:t>dS</w:t>
+      </w:r>
+      <w:proofErr w:type="spellEnd"/>
+      <w:r>
+        <w:rPr>
+          <w:color w:val="0000FF"/>
+        </w:rPr>
+        <w:t xml:space="preserve"> values near 1, making positive-selection inference more challenging.</w:t>
       </w:r>
     </w:p>
     <w:p>
@@ -440,7 +901,39 @@
     </w:p>
     <w:p>
       <w:r>
-        <w:t>Since INdelible does not support dS variation, it is probably easiest to "balance" the comparison, by running a version of FUBAR which does assumes a constant dS but puts a more dense grid on dN (at the same computational cost).</w:t>
+        <w:t xml:space="preserve">Since </w:t>
+      </w:r>
+      <w:proofErr w:type="spellStart"/>
+      <w:r>
+        <w:t>INdelible</w:t>
+      </w:r>
+      <w:proofErr w:type="spellEnd"/>
+      <w:r>
+        <w:t xml:space="preserve"> does not support </w:t>
+      </w:r>
+      <w:proofErr w:type="spellStart"/>
+      <w:r>
+        <w:t>dS</w:t>
+      </w:r>
+      <w:proofErr w:type="spellEnd"/>
+      <w:r>
+        <w:t xml:space="preserve"> variation, it is probably easiest to "balance" the comparison, by running a version of FUBAR which does assumes a constant </w:t>
+      </w:r>
+      <w:proofErr w:type="spellStart"/>
+      <w:r>
+        <w:t>dS</w:t>
+      </w:r>
+      <w:proofErr w:type="spellEnd"/>
+      <w:r>
+        <w:t xml:space="preserve"> but puts a more dense grid on </w:t>
+      </w:r>
+      <w:proofErr w:type="spellStart"/>
+      <w:r>
+        <w:t>dN</w:t>
+      </w:r>
+      <w:proofErr w:type="spellEnd"/>
+      <w:r>
+        <w:t xml:space="preserve"> (at the same computational cost).</w:t>
       </w:r>
     </w:p>
     <w:p/>
@@ -460,7 +953,51 @@
         <w:rPr>
           <w:color w:val="0000FF"/>
         </w:rPr>
-        <w:t>ith a 1D grid that fixes dS at 1. Moreover, as recommended by Reviewer 2, we specified 100 dN grid points to account for the reduced dimensionality resulting from removed dS variation. We explain this methodological approach in Supplementary Materials:</w:t>
+        <w:t xml:space="preserve">ith a 1D grid that fixes </w:t>
+      </w:r>
+      <w:proofErr w:type="spellStart"/>
+      <w:r>
+        <w:rPr>
+          <w:color w:val="0000FF"/>
+        </w:rPr>
+        <w:t>dS</w:t>
+      </w:r>
+      <w:proofErr w:type="spellEnd"/>
+      <w:r>
+        <w:rPr>
+          <w:color w:val="0000FF"/>
+        </w:rPr>
+        <w:t xml:space="preserve"> at 1. Moreover, as recommended by Reviewer 2, we specified 100 </w:t>
+      </w:r>
+      <w:proofErr w:type="spellStart"/>
+      <w:proofErr w:type="gramStart"/>
+      <w:r>
+        <w:rPr>
+          <w:color w:val="0000FF"/>
+        </w:rPr>
+        <w:t>dN</w:t>
+      </w:r>
+      <w:proofErr w:type="spellEnd"/>
+      <w:proofErr w:type="gramEnd"/>
+      <w:r>
+        <w:rPr>
+          <w:color w:val="0000FF"/>
+        </w:rPr>
+        <w:t xml:space="preserve"> grid points to account for the reduced dimensionality resulting from removed </w:t>
+      </w:r>
+      <w:proofErr w:type="spellStart"/>
+      <w:r>
+        <w:rPr>
+          <w:color w:val="0000FF"/>
+        </w:rPr>
+        <w:t>dS</w:t>
+      </w:r>
+      <w:proofErr w:type="spellEnd"/>
+      <w:r>
+        <w:rPr>
+          <w:color w:val="0000FF"/>
+        </w:rPr>
+        <w:t xml:space="preserve"> variation. We explain this methodological approach in Supplementary Materials:</w:t>
       </w:r>
     </w:p>
     <w:p>
@@ -487,20 +1024,64 @@
         <w:rPr>
           <w:color w:val="0000FF"/>
         </w:rPr>
-        <w:t>ates sequences without dS vari</w:t>
-      </w:r>
-      <w:r>
-        <w:rPr>
-          <w:color w:val="0000FF"/>
-        </w:rPr>
-        <w:t xml:space="preserve">ation, we specified that FUBAR only consider dN variation, in order to make results from FUBAR and PAML fully comparable. </w:t>
+        <w:t xml:space="preserve">ates </w:t>
       </w:r>
       <w:r>
         <w:rPr>
           <w:color w:val="0000FF"/>
         </w:rPr>
         <w:lastRenderedPageBreak/>
-        <w:t>We additionally specified 100 grid points to account for the reduced grid dimensionality caused by ignoring dS variation.</w:t>
+        <w:t xml:space="preserve">sequences without </w:t>
+      </w:r>
+      <w:proofErr w:type="spellStart"/>
+      <w:r>
+        <w:rPr>
+          <w:color w:val="0000FF"/>
+        </w:rPr>
+        <w:t>dS</w:t>
+      </w:r>
+      <w:proofErr w:type="spellEnd"/>
+      <w:r>
+        <w:rPr>
+          <w:color w:val="0000FF"/>
+        </w:rPr>
+        <w:t xml:space="preserve"> vari</w:t>
+      </w:r>
+      <w:r>
+        <w:rPr>
+          <w:color w:val="0000FF"/>
+        </w:rPr>
+        <w:t xml:space="preserve">ation, we specified that FUBAR only consider </w:t>
+      </w:r>
+      <w:proofErr w:type="spellStart"/>
+      <w:proofErr w:type="gramStart"/>
+      <w:r>
+        <w:rPr>
+          <w:color w:val="0000FF"/>
+        </w:rPr>
+        <w:t>dN</w:t>
+      </w:r>
+      <w:proofErr w:type="spellEnd"/>
+      <w:proofErr w:type="gramEnd"/>
+      <w:r>
+        <w:rPr>
+          <w:color w:val="0000FF"/>
+        </w:rPr>
+        <w:t xml:space="preserve"> variation, in order to make results from FUBAR and PAML fully comparable. We additionally specified 100 grid points to account for the reduced grid dimensionality caused by ignoring </w:t>
+      </w:r>
+      <w:proofErr w:type="spellStart"/>
+      <w:r>
+        <w:rPr>
+          <w:color w:val="0000FF"/>
+        </w:rPr>
+        <w:t>dS</w:t>
+      </w:r>
+      <w:proofErr w:type="spellEnd"/>
+      <w:r>
+        <w:rPr>
+          <w:color w:val="0000FF"/>
+        </w:rPr>
+        <w:t xml:space="preserve"> variation.</w:t>
       </w:r>
     </w:p>
     <w:p/>
@@ -564,7 +1145,25 @@
         <w:rPr>
           <w:color w:val="0000FF"/>
         </w:rPr>
-        <w:t xml:space="preserve"> Table S2. We additionally have included a column in Table 1 reporting the mean true alignment TPR. </w:t>
+        <w:t xml:space="preserve"> Table S3</w:t>
+      </w:r>
+      <w:r>
+        <w:rPr>
+          <w:color w:val="0000FF"/>
+        </w:rPr>
+        <w:t>.</w:t>
+      </w:r>
+      <w:r>
+        <w:rPr>
+          <w:color w:val="0000FF"/>
+        </w:rPr>
+        <w:t xml:space="preserve"> </w:t>
+      </w:r>
+      <w:r>
+        <w:rPr>
+          <w:color w:val="0000FF"/>
+        </w:rPr>
+        <w:t xml:space="preserve">We additionally have included a column in Table 1 reporting the mean true alignment TPR. </w:t>
       </w:r>
     </w:p>
     <w:p/>
@@ -584,7 +1183,101 @@
         <w:rPr>
           <w:color w:val="0000FF"/>
         </w:rPr>
-        <w:t>After recalculating FUBAR results with dS fixed to 1, we found that FUBAR either improved or worsened results for 60-sequence simulation sets, but universally improved results (although minimally) for the 158-sequence</w:t>
+        <w:t>After recalculating FUBAR results wi</w:t>
+      </w:r>
+      <w:r>
+        <w:rPr>
+          <w:color w:val="0000FF"/>
+        </w:rPr>
+        <w:t xml:space="preserve">th </w:t>
+      </w:r>
+      <w:proofErr w:type="spellStart"/>
+      <w:r>
+        <w:rPr>
+          <w:color w:val="0000FF"/>
+        </w:rPr>
+        <w:t>dS</w:t>
+      </w:r>
+      <w:proofErr w:type="spellEnd"/>
+      <w:r>
+        <w:rPr>
+          <w:color w:val="0000FF"/>
+        </w:rPr>
+        <w:t xml:space="preserve"> fixed to 1, we found that, when analyzed with </w:t>
+      </w:r>
+      <w:r>
+        <w:rPr>
+          <w:color w:val="0000FF"/>
+        </w:rPr>
+        <w:t>FUBAR</w:t>
+      </w:r>
+      <w:r>
+        <w:rPr>
+          <w:color w:val="0000FF"/>
+        </w:rPr>
+        <w:t xml:space="preserve">, </w:t>
+      </w:r>
+      <w:r>
+        <w:rPr>
+          <w:color w:val="0000FF"/>
+        </w:rPr>
+        <w:t xml:space="preserve">mean </w:t>
+      </w:r>
+      <w:r>
+        <w:rPr>
+          <w:color w:val="0000FF"/>
+        </w:rPr>
+        <w:t>TPR either increased or decreased for</w:t>
+      </w:r>
+      <w:r>
+        <w:rPr>
+          <w:color w:val="0000FF"/>
+        </w:rPr>
+        <w:t xml:space="preserve"> 60-sequence simulation sets</w:t>
+      </w:r>
+      <w:r>
+        <w:rPr>
+          <w:color w:val="0000FF"/>
+        </w:rPr>
+        <w:t xml:space="preserve">. </w:t>
+      </w:r>
+      <w:proofErr w:type="spellStart"/>
+      <w:r>
+        <w:rPr>
+          <w:color w:val="0000FF"/>
+        </w:rPr>
+        <w:t>Howevever</w:t>
+      </w:r>
+      <w:proofErr w:type="spellEnd"/>
+      <w:r>
+        <w:rPr>
+          <w:color w:val="0000FF"/>
+        </w:rPr>
+        <w:t xml:space="preserve">, </w:t>
+      </w:r>
+      <w:r>
+        <w:rPr>
+          <w:color w:val="0000FF"/>
+        </w:rPr>
+        <w:t>filtering universally</w:t>
+      </w:r>
+      <w:r>
+        <w:rPr>
+          <w:color w:val="0000FF"/>
+        </w:rPr>
+        <w:t xml:space="preserve"> </w:t>
+      </w:r>
+      <w:r>
+        <w:rPr>
+          <w:color w:val="0000FF"/>
+        </w:rPr>
+        <w:t>increased mean TPR</w:t>
+      </w:r>
+      <w:r>
+        <w:rPr>
+          <w:color w:val="0000FF"/>
+        </w:rPr>
+        <w:t xml:space="preserve"> (although minimally) for the 158-sequence</w:t>
       </w:r>
       <w:r>
         <w:rPr>
@@ -646,7 +1339,15 @@
     <w:p/>
     <w:p>
       <w:r>
-        <w:t>Unless I am mistaken, including the simulation count as a random effect in the mixed effects model relies on the sample size of two to estimate the random effect regression coefficients; does this lead to model overfitting, because there effectively is a separate model parameter per simulation?</w:t>
+        <w:t xml:space="preserve">Unless I am mistaken, including the simulation count as a random effect in the mixed effects model relies on the sample size of two to estimate the random effect regression coefficients; does this lead to model </w:t>
+      </w:r>
+      <w:proofErr w:type="spellStart"/>
+      <w:r>
+        <w:t>overfitting</w:t>
+      </w:r>
+      <w:proofErr w:type="spellEnd"/>
+      <w:r>
+        <w:t>, because there effectively is a separate model parameter per simulation?</w:t>
       </w:r>
     </w:p>
     <w:p>
@@ -666,10 +1367,29 @@
         <w:rPr>
           <w:color w:val="0000FF"/>
         </w:rPr>
-        <w:t xml:space="preserve">Our model contains a fixed effect of filtering algorithm, including unfiltered, as well as a random effect to capture simulation replicate. As we simulated 100 alignments for each simulation set, each model’s random effect has a sample size of 100, far greater than 2. Therefore, we do not anticipate that our models suffered from overfitting. </w:t>
-      </w:r>
-      <w:bookmarkStart w:id="0" w:name="_GoBack"/>
-      <w:bookmarkEnd w:id="0"/>
+        <w:t xml:space="preserve">Our model contains a fixed effect of filtering algorithm, including unfiltered, as well as a random effect to capture simulation replicate. As we simulated 100 alignments for each simulation set, each model’s random effect has a sample size of 100, far </w:t>
+      </w:r>
+      <w:r>
+        <w:rPr>
+          <w:color w:val="0000FF"/>
+        </w:rPr>
+        <w:lastRenderedPageBreak/>
+        <w:t xml:space="preserve">greater than 2. Therefore, we do not anticipate that our models suffered from </w:t>
+      </w:r>
+      <w:proofErr w:type="spellStart"/>
+      <w:r>
+        <w:rPr>
+          <w:color w:val="0000FF"/>
+        </w:rPr>
+        <w:t>overfitting</w:t>
+      </w:r>
+      <w:proofErr w:type="spellEnd"/>
+      <w:r>
+        <w:rPr>
+          <w:color w:val="0000FF"/>
+        </w:rPr>
+        <w:t xml:space="preserve">. </w:t>
+      </w:r>
       <w:r>
         <w:rPr>
           <w:color w:val="3366FF"/>

</xml_diff>

<commit_message>
wasn't saved at the last commit.
</commit_message>
<xml_diff>
--- a/Manuscript/Revision/Response_to_Reviewers.docx
+++ b/Manuscript/Revision/Response_to_Reviewers.docx
@@ -525,6 +525,12 @@
         </w:rPr>
         <w:t xml:space="preserve">observed increases in </w:t>
       </w:r>
+      <w:r>
+        <w:rPr>
+          <w:color w:val="0000FF"/>
+        </w:rPr>
+        <w:t>g</w:t>
+      </w:r>
       <w:bookmarkStart w:id="0" w:name="_GoBack"/>
       <w:bookmarkEnd w:id="0"/>
       <w:r>
@@ -1096,14 +1102,7 @@
         <w:rPr>
           <w:color w:val="0000FF"/>
         </w:rPr>
-        <w:t xml:space="preserve">ates </w:t>
-      </w:r>
-      <w:r>
-        <w:rPr>
-          <w:color w:val="0000FF"/>
-        </w:rPr>
-        <w:lastRenderedPageBreak/>
-        <w:t xml:space="preserve">sequences without </w:t>
+        <w:t xml:space="preserve">ates sequences without </w:t>
       </w:r>
       <w:proofErr w:type="spellStart"/>
       <w:r>
@@ -1439,14 +1438,7 @@
         <w:rPr>
           <w:color w:val="0000FF"/>
         </w:rPr>
-        <w:t xml:space="preserve">Our model contains a fixed effect of filtering algorithm, including unfiltered, as well as a random effect to capture simulation replicate. As we simulated 100 alignments for each simulation set, each model’s random effect has a sample size of 100, far </w:t>
-      </w:r>
-      <w:r>
-        <w:rPr>
-          <w:color w:val="0000FF"/>
-        </w:rPr>
-        <w:lastRenderedPageBreak/>
-        <w:t xml:space="preserve">greater than 2. Therefore, we do not anticipate that our models suffered from </w:t>
+        <w:t xml:space="preserve">Our model contains a fixed effect of filtering algorithm, including unfiltered, as well as a random effect to capture simulation replicate. As we simulated 100 alignments for each simulation set, each model’s random effect has a sample size of 100, far greater than 2. Therefore, we do not anticipate that our models suffered from </w:t>
       </w:r>
       <w:proofErr w:type="spellStart"/>
       <w:r>

</xml_diff>

<commit_message>
Final changes to response, and now is pdf also
</commit_message>
<xml_diff>
--- a/Manuscript/Revision/Response_to_Reviewers.docx
+++ b/Manuscript/Revision/Response_to_Reviewers.docx
@@ -118,7 +118,7 @@
     <w:p>
       <w:pPr>
         <w:rPr>
-          <w:color w:val="3366FF"/>
+          <w:color w:val="0000FF"/>
         </w:rPr>
       </w:pPr>
       <w:r>
@@ -221,7 +221,13 @@
         <w:rPr>
           <w:color w:val="0000FF"/>
         </w:rPr>
-        <w:t xml:space="preserve"> additional analyses (e.g. a more thorough treatment of alignment false positive rates)</w:t>
+        <w:t xml:space="preserve"> additional analyses (e.g. a more </w:t>
+      </w:r>
+      <w:r>
+        <w:rPr>
+          <w:color w:val="0000FF"/>
+        </w:rPr>
+        <w:t>thorough treatment of alignment false positive rates)</w:t>
       </w:r>
       <w:r>
         <w:rPr>
@@ -247,38 +253,18 @@
         </w:rPr>
         <w:t>have</w:t>
       </w:r>
-      <w:ins w:id="0" w:author="Claus Wilke" w:date="2014-05-07T23:48:00Z">
-        <w:r>
-          <w:rPr>
-            <w:color w:val="0000FF"/>
-          </w:rPr>
-          <w:t xml:space="preserve"> remained largely un</w:t>
-        </w:r>
-      </w:ins>
-      <w:del w:id="1" w:author="Claus Wilke" w:date="2014-05-07T23:48:00Z">
-        <w:r>
-          <w:rPr>
-            <w:color w:val="0000FF"/>
-          </w:rPr>
-          <w:delText xml:space="preserve"> </w:delText>
-        </w:r>
-      </w:del>
+      <w:r>
+        <w:rPr>
+          <w:color w:val="0000FF"/>
+        </w:rPr>
+        <w:t xml:space="preserve"> remained largely un</w:t>
+      </w:r>
       <w:r>
         <w:rPr>
           <w:color w:val="0000FF"/>
         </w:rPr>
         <w:t>changed</w:t>
       </w:r>
-      <w:bookmarkStart w:id="2" w:name="_GoBack"/>
-      <w:bookmarkEnd w:id="2"/>
-      <w:del w:id="3" w:author="Claus Wilke" w:date="2014-05-07T23:48:00Z">
-        <w:r>
-          <w:rPr>
-            <w:color w:val="0000FF"/>
-          </w:rPr>
-          <w:delText xml:space="preserve"> relatively little</w:delText>
-        </w:r>
-      </w:del>
       <w:r>
         <w:rPr>
           <w:color w:val="0000FF"/>
@@ -372,47 +358,7 @@
     </w:p>
     <w:p>
       <w:r>
-        <w:t xml:space="preserve">Does filtering the alignment change the inferred distribution of </w:t>
-      </w:r>
-      <w:proofErr w:type="spellStart"/>
-      <w:r>
-        <w:t>dN</w:t>
-      </w:r>
-      <w:proofErr w:type="spellEnd"/>
-      <w:r>
-        <w:t>/</w:t>
-      </w:r>
-      <w:proofErr w:type="spellStart"/>
-      <w:r>
-        <w:t>dS</w:t>
-      </w:r>
-      <w:proofErr w:type="spellEnd"/>
-      <w:r>
-        <w:t xml:space="preserve"> to make a dramatic difference (I can buy that if a sufficiently large proportion of sites is filtered)? For example, what happens to the MLE of the omega &gt; 1 class in M8 when comparing filtered and unfiltered data? My intuition is that this estimate will be generally LOWER for filtered alignments, allowing the detection of sites simulated with omega closer to 1 more reliably. The same can be extended to FUBAR, by examining how much weight is assigned to each </w:t>
-      </w:r>
-      <w:proofErr w:type="spellStart"/>
-      <w:r>
-        <w:t>dN</w:t>
-      </w:r>
-      <w:proofErr w:type="spellEnd"/>
-      <w:r>
-        <w:t>/</w:t>
-      </w:r>
-      <w:proofErr w:type="spellStart"/>
-      <w:r>
-        <w:t>dS</w:t>
-      </w:r>
-      <w:proofErr w:type="spellEnd"/>
-      <w:r>
-        <w:t xml:space="preserve"> value. </w:t>
-      </w:r>
-      <w:proofErr w:type="gramStart"/>
-      <w:r>
-        <w:t>Another explanation for the apparent boost in power is that the mapping between an aligned site and the corresponding simulated site is influenced by the filtering</w:t>
-      </w:r>
-      <w:proofErr w:type="gramEnd"/>
-      <w:r>
-        <w:t>.</w:t>
+        <w:t>Does filtering the alignment change the inferred distribution of dN/dS to make a dramatic difference (I can buy that if a sufficiently large proportion of sites is filtered)? For example, what happens to the MLE of the omega &gt; 1 class in M8 when comparing filtered and unfiltered data? My intuition is that this estimate will be generally LOWER for filtered alignments, allowing the detection of sites simulated with omega closer to 1 more reliably. The same can be extended to FUBAR, by examining how much weight is assigned to each dN/dS value. Another explanation for the apparent boost in power is that the mapping between an aligned site and the corresponding simulated site is influenced by the filtering.</w:t>
       </w:r>
     </w:p>
     <w:p/>
@@ -427,35 +373,7 @@
           <w:color w:val="0000FF"/>
         </w:rPr>
         <w:lastRenderedPageBreak/>
-        <w:t xml:space="preserve">We have examined the different inferred </w:t>
-      </w:r>
-      <w:proofErr w:type="spellStart"/>
-      <w:r>
-        <w:rPr>
-          <w:color w:val="0000FF"/>
-        </w:rPr>
-        <w:t>dN</w:t>
-      </w:r>
-      <w:proofErr w:type="spellEnd"/>
-      <w:r>
-        <w:rPr>
-          <w:color w:val="0000FF"/>
-        </w:rPr>
-        <w:t>/</w:t>
-      </w:r>
-      <w:proofErr w:type="spellStart"/>
-      <w:r>
-        <w:rPr>
-          <w:color w:val="0000FF"/>
-        </w:rPr>
-        <w:t>dS</w:t>
-      </w:r>
-      <w:proofErr w:type="spellEnd"/>
-      <w:r>
-        <w:rPr>
-          <w:color w:val="0000FF"/>
-        </w:rPr>
-        <w:t xml:space="preserve"> distributions for both FUBAR and PAML between filtered and unfiltered alignments. </w:t>
+        <w:t xml:space="preserve">We have examined the different inferred dN/dS distributions for both FUBAR and PAML between filtered and unfiltered alignments. </w:t>
       </w:r>
       <w:r>
         <w:rPr>
@@ -467,63 +385,7 @@
         <w:rPr>
           <w:color w:val="0000FF"/>
         </w:rPr>
-        <w:t xml:space="preserve"> were unable to recover any clear trend relating either the PAML </w:t>
-      </w:r>
-      <w:proofErr w:type="spellStart"/>
-      <w:r>
-        <w:rPr>
-          <w:color w:val="0000FF"/>
-        </w:rPr>
-        <w:t>dN</w:t>
-      </w:r>
-      <w:proofErr w:type="spellEnd"/>
-      <w:r>
-        <w:rPr>
-          <w:color w:val="0000FF"/>
-        </w:rPr>
-        <w:t>/</w:t>
-      </w:r>
-      <w:proofErr w:type="spellStart"/>
-      <w:r>
-        <w:rPr>
-          <w:color w:val="0000FF"/>
-        </w:rPr>
-        <w:t>dS</w:t>
-      </w:r>
-      <w:proofErr w:type="spellEnd"/>
-      <w:r>
-        <w:rPr>
-          <w:color w:val="0000FF"/>
-        </w:rPr>
-        <w:t xml:space="preserve"> &gt;1 MLE or the cumulative FUBAR grid weights for </w:t>
-      </w:r>
-      <w:proofErr w:type="spellStart"/>
-      <w:r>
-        <w:rPr>
-          <w:color w:val="0000FF"/>
-        </w:rPr>
-        <w:t>dN</w:t>
-      </w:r>
-      <w:proofErr w:type="spellEnd"/>
-      <w:r>
-        <w:rPr>
-          <w:color w:val="0000FF"/>
-        </w:rPr>
-        <w:t>/</w:t>
-      </w:r>
-      <w:proofErr w:type="spellStart"/>
-      <w:r>
-        <w:rPr>
-          <w:color w:val="0000FF"/>
-        </w:rPr>
-        <w:t>dS</w:t>
-      </w:r>
-      <w:proofErr w:type="spellEnd"/>
-      <w:r>
-        <w:rPr>
-          <w:color w:val="0000FF"/>
-        </w:rPr>
-        <w:t xml:space="preserve"> &gt; 1 to circumstances in which power increased. </w:t>
+        <w:t xml:space="preserve"> were unable to recover any clear trend relating either the PAML dN/dS &gt;1 MLE or the cumulative FUBAR grid weights for dN/dS &gt; 1 to circumstances in which power increased. </w:t>
       </w:r>
     </w:p>
     <w:p>
@@ -648,43 +510,14 @@
         <w:t xml:space="preserve"> </w:t>
       </w:r>
       <w:r>
-        <w:t xml:space="preserve">corresponding papers from </w:t>
-      </w:r>
-      <w:proofErr w:type="spellStart"/>
-      <w:r>
-        <w:t>Harmit</w:t>
-      </w:r>
-      <w:proofErr w:type="spellEnd"/>
-      <w:r>
-        <w:t xml:space="preserve"> Malik's group), or the well studies</w:t>
+        <w:t>corresponding papers from Harmit Malik's group), or the well studies</w:t>
       </w:r>
       <w:r>
         <w:t xml:space="preserve"> </w:t>
       </w:r>
       <w:r>
-        <w:t xml:space="preserve">sperm </w:t>
-      </w:r>
-      <w:proofErr w:type="spellStart"/>
-      <w:r>
-        <w:t>lysin</w:t>
-      </w:r>
-      <w:proofErr w:type="spellEnd"/>
-      <w:r>
-        <w:t xml:space="preserve"> (or a self-incompatibility locus). The distribution of </w:t>
-      </w:r>
-      <w:proofErr w:type="spellStart"/>
-      <w:r>
-        <w:t>dN</w:t>
-      </w:r>
-      <w:proofErr w:type="spellEnd"/>
-      <w:r>
-        <w:t>/</w:t>
-      </w:r>
-      <w:proofErr w:type="spellStart"/>
-      <w:r>
-        <w:t>dS</w:t>
-      </w:r>
-      <w:proofErr w:type="spellEnd"/>
+        <w:t>sperm lysin (or a self-incompatibility locus). The distribution of dN/dS</w:t>
+      </w:r>
       <w:r>
         <w:t xml:space="preserve"> </w:t>
       </w:r>
@@ -715,49 +548,7 @@
         <w:rPr>
           <w:color w:val="0000FF"/>
         </w:rPr>
-        <w:t xml:space="preserve">We largely agree with these points regarding the potential issues with our simulation setup of choice. Therefore, we have conducted additional simulations according to the </w:t>
-      </w:r>
-      <w:proofErr w:type="spellStart"/>
-      <w:r>
-        <w:rPr>
-          <w:color w:val="0000FF"/>
-        </w:rPr>
-        <w:t>dN</w:t>
-      </w:r>
-      <w:proofErr w:type="spellEnd"/>
-      <w:r>
-        <w:rPr>
-          <w:color w:val="0000FF"/>
-        </w:rPr>
-        <w:t>/</w:t>
-      </w:r>
-      <w:proofErr w:type="spellStart"/>
-      <w:r>
-        <w:rPr>
-          <w:color w:val="0000FF"/>
-        </w:rPr>
-        <w:t>dS</w:t>
-      </w:r>
-      <w:proofErr w:type="spellEnd"/>
-      <w:r>
-        <w:rPr>
-          <w:color w:val="0000FF"/>
-        </w:rPr>
-        <w:t xml:space="preserve"> selective profile of HIV-1 </w:t>
-      </w:r>
-      <w:proofErr w:type="spellStart"/>
-      <w:r>
-        <w:rPr>
-          <w:color w:val="0000FF"/>
-        </w:rPr>
-        <w:t>env</w:t>
-      </w:r>
-      <w:proofErr w:type="spellEnd"/>
-      <w:r>
-        <w:rPr>
-          <w:color w:val="0000FF"/>
-        </w:rPr>
-        <w:t xml:space="preserve"> subunit GP41, as recommended by Reviewer 2. This new selective</w:t>
+        <w:t>We largely agree with these points regarding the potential issues with our simulation setup of choice. Therefore, we have conducted additional simulations according to the dN/dS selective profile of HIV-1 env subunit GP41, as recommended by Reviewer 2. This new selective</w:t>
       </w:r>
       <w:r>
         <w:rPr>
@@ -771,33 +562,11 @@
         </w:rPr>
         <w:t xml:space="preserve">distribution does feature a mean </w:t>
       </w:r>
-      <w:proofErr w:type="spellStart"/>
-      <w:r>
-        <w:rPr>
-          <w:color w:val="0000FF"/>
-        </w:rPr>
-        <w:t>dN</w:t>
-      </w:r>
-      <w:proofErr w:type="spellEnd"/>
-      <w:r>
-        <w:rPr>
-          <w:color w:val="0000FF"/>
-        </w:rPr>
-        <w:t>/</w:t>
-      </w:r>
-      <w:proofErr w:type="spellStart"/>
-      <w:r>
-        <w:rPr>
-          <w:color w:val="0000FF"/>
-        </w:rPr>
-        <w:t>dS</w:t>
-      </w:r>
-      <w:proofErr w:type="spellEnd"/>
-      <w:r>
-        <w:rPr>
-          <w:color w:val="0000FF"/>
-        </w:rPr>
-        <w:t xml:space="preserve"> </w:t>
+      <w:r>
+        <w:rPr>
+          <w:color w:val="0000FF"/>
+        </w:rPr>
+        <w:t xml:space="preserve">dN/dS </w:t>
       </w:r>
       <w:r>
         <w:rPr>
@@ -854,119 +623,7 @@
         <w:rPr>
           <w:color w:val="0000FF"/>
         </w:rPr>
-        <w:t xml:space="preserve">We simulated protein-coding sequences using Indelible (Fletcher and Yang 2009) according to two selective profiles: H1N1 influenza </w:t>
-      </w:r>
-      <w:proofErr w:type="spellStart"/>
-      <w:r>
-        <w:rPr>
-          <w:color w:val="0000FF"/>
-        </w:rPr>
-        <w:t>hemagluttinin</w:t>
-      </w:r>
-      <w:proofErr w:type="spellEnd"/>
-      <w:r>
-        <w:rPr>
-          <w:color w:val="0000FF"/>
-        </w:rPr>
-        <w:t xml:space="preserve"> (HA), which featured a mean </w:t>
-      </w:r>
-      <w:proofErr w:type="spellStart"/>
-      <w:r>
-        <w:rPr>
-          <w:color w:val="0000FF"/>
-        </w:rPr>
-        <w:t>dN</w:t>
-      </w:r>
-      <w:proofErr w:type="spellEnd"/>
-      <w:r>
-        <w:rPr>
-          <w:color w:val="0000FF"/>
-        </w:rPr>
-        <w:t>/</w:t>
-      </w:r>
-      <w:proofErr w:type="spellStart"/>
-      <w:r>
-        <w:rPr>
-          <w:color w:val="0000FF"/>
-        </w:rPr>
-        <w:t>dS</w:t>
-      </w:r>
-      <w:proofErr w:type="spellEnd"/>
-      <w:r>
-        <w:rPr>
-          <w:color w:val="0000FF"/>
-        </w:rPr>
-        <w:t xml:space="preserve"> = 0.37, and HIV-1 envelope protein subunit GP41, which featured a mean </w:t>
-      </w:r>
-      <w:proofErr w:type="spellStart"/>
-      <w:r>
-        <w:rPr>
-          <w:color w:val="0000FF"/>
-        </w:rPr>
-        <w:t>dN</w:t>
-      </w:r>
-      <w:proofErr w:type="spellEnd"/>
-      <w:r>
-        <w:rPr>
-          <w:color w:val="0000FF"/>
-        </w:rPr>
-        <w:t>/</w:t>
-      </w:r>
-      <w:proofErr w:type="spellStart"/>
-      <w:r>
-        <w:rPr>
-          <w:color w:val="0000FF"/>
-        </w:rPr>
-        <w:t>dS</w:t>
-      </w:r>
-      <w:proofErr w:type="spellEnd"/>
-      <w:r>
-        <w:rPr>
-          <w:color w:val="0000FF"/>
-        </w:rPr>
-        <w:t xml:space="preserve"> = 0.89. We used these selective profiles because, while both genes contain positively selected regions (Bush et al. 1999; Frost et al. 2001; </w:t>
-      </w:r>
-      <w:proofErr w:type="spellStart"/>
-      <w:r>
-        <w:rPr>
-          <w:color w:val="0000FF"/>
-        </w:rPr>
-        <w:t>Bandawe</w:t>
-      </w:r>
-      <w:proofErr w:type="spellEnd"/>
-      <w:r>
-        <w:rPr>
-          <w:color w:val="0000FF"/>
-        </w:rPr>
-        <w:t xml:space="preserve"> et al. 2008; Meyer and Wilke 2012), most sites in HA are either under strong purifying or positive selection, whereas relatively more sites in GP41 have </w:t>
-      </w:r>
-      <w:proofErr w:type="spellStart"/>
-      <w:r>
-        <w:rPr>
-          <w:color w:val="0000FF"/>
-        </w:rPr>
-        <w:t>dN</w:t>
-      </w:r>
-      <w:proofErr w:type="spellEnd"/>
-      <w:r>
-        <w:rPr>
-          <w:color w:val="0000FF"/>
-        </w:rPr>
-        <w:t>/</w:t>
-      </w:r>
-      <w:proofErr w:type="spellStart"/>
-      <w:r>
-        <w:rPr>
-          <w:color w:val="0000FF"/>
-        </w:rPr>
-        <w:t>dS</w:t>
-      </w:r>
-      <w:proofErr w:type="spellEnd"/>
-      <w:r>
-        <w:rPr>
-          <w:color w:val="0000FF"/>
-        </w:rPr>
-        <w:t xml:space="preserve"> values near 1, making positive-selection inference more challenging.</w:t>
+        <w:t>We simulated protein-coding sequences using Indelible (Fletcher and Yang 2009) according to two selective profiles: H1N1 influenza hemagluttinin (HA), which featured a mean dN/dS = 0.37, and HIV-1 envelope protein subunit GP41, which featured a mean dN/dS = 0.89. We used these selective profiles because, while both genes contain positively selected regions (Bush et al. 1999; Frost et al. 2001; Bandawe et al. 2008; Meyer and Wilke 2012), most sites in HA are either under strong purifying or positive selection, whereas relatively more sites in GP41 have dN/dS values near 1, making positive-selection inference more challenging.</w:t>
       </w:r>
     </w:p>
     <w:p>
@@ -995,39 +652,7 @@
     </w:p>
     <w:p>
       <w:r>
-        <w:t xml:space="preserve">Since </w:t>
-      </w:r>
-      <w:proofErr w:type="spellStart"/>
-      <w:r>
-        <w:t>INdelible</w:t>
-      </w:r>
-      <w:proofErr w:type="spellEnd"/>
-      <w:r>
-        <w:t xml:space="preserve"> does not support </w:t>
-      </w:r>
-      <w:proofErr w:type="spellStart"/>
-      <w:r>
-        <w:t>dS</w:t>
-      </w:r>
-      <w:proofErr w:type="spellEnd"/>
-      <w:r>
-        <w:t xml:space="preserve"> variation, it is probably easiest to "balance" the comparison, by running a version of FUBAR which does assumes a constant </w:t>
-      </w:r>
-      <w:proofErr w:type="spellStart"/>
-      <w:r>
-        <w:t>dS</w:t>
-      </w:r>
-      <w:proofErr w:type="spellEnd"/>
-      <w:r>
-        <w:t xml:space="preserve"> but puts a more dense grid on </w:t>
-      </w:r>
-      <w:proofErr w:type="spellStart"/>
-      <w:r>
-        <w:t>dN</w:t>
-      </w:r>
-      <w:proofErr w:type="spellEnd"/>
-      <w:r>
-        <w:t xml:space="preserve"> (at the same computational cost).</w:t>
+        <w:t>Since INdelible does not support dS variation, it is probably easiest to "balance" the comparison, by running a version of FUBAR which does assumes a constant dS but puts a more dense grid on dN (at the same computational cost).</w:t>
       </w:r>
     </w:p>
     <w:p/>
@@ -1047,51 +672,7 @@
         <w:rPr>
           <w:color w:val="0000FF"/>
         </w:rPr>
-        <w:t xml:space="preserve">ith a 1D grid that fixes </w:t>
-      </w:r>
-      <w:proofErr w:type="spellStart"/>
-      <w:r>
-        <w:rPr>
-          <w:color w:val="0000FF"/>
-        </w:rPr>
-        <w:t>dS</w:t>
-      </w:r>
-      <w:proofErr w:type="spellEnd"/>
-      <w:r>
-        <w:rPr>
-          <w:color w:val="0000FF"/>
-        </w:rPr>
-        <w:t xml:space="preserve"> at 1. Moreover, as recommended by Reviewer 2, we specified 100 </w:t>
-      </w:r>
-      <w:proofErr w:type="spellStart"/>
-      <w:proofErr w:type="gramStart"/>
-      <w:r>
-        <w:rPr>
-          <w:color w:val="0000FF"/>
-        </w:rPr>
-        <w:t>dN</w:t>
-      </w:r>
-      <w:proofErr w:type="spellEnd"/>
-      <w:proofErr w:type="gramEnd"/>
-      <w:r>
-        <w:rPr>
-          <w:color w:val="0000FF"/>
-        </w:rPr>
-        <w:t xml:space="preserve"> grid points to account for the reduced dimensionality resulting from removed </w:t>
-      </w:r>
-      <w:proofErr w:type="spellStart"/>
-      <w:r>
-        <w:rPr>
-          <w:color w:val="0000FF"/>
-        </w:rPr>
-        <w:t>dS</w:t>
-      </w:r>
-      <w:proofErr w:type="spellEnd"/>
-      <w:r>
-        <w:rPr>
-          <w:color w:val="0000FF"/>
-        </w:rPr>
-        <w:t xml:space="preserve"> variation. We explain this methodological approach in Supplementary Materials:</w:t>
+        <w:t>ith a 1D grid that fixes dS at 1. Moreover, as recommended by Reviewer 2, we specified 100 dN grid points to account for the reduced dimensionality resulting from removed dS variation. We explain this methodological approach in Supplementary Materials:</w:t>
       </w:r>
     </w:p>
     <w:p>
@@ -1118,57 +699,13 @@
         <w:rPr>
           <w:color w:val="0000FF"/>
         </w:rPr>
-        <w:t xml:space="preserve">ates sequences without </w:t>
-      </w:r>
-      <w:proofErr w:type="spellStart"/>
-      <w:r>
-        <w:rPr>
-          <w:color w:val="0000FF"/>
-        </w:rPr>
-        <w:t>dS</w:t>
-      </w:r>
-      <w:proofErr w:type="spellEnd"/>
-      <w:r>
-        <w:rPr>
-          <w:color w:val="0000FF"/>
-        </w:rPr>
-        <w:t xml:space="preserve"> vari</w:t>
-      </w:r>
-      <w:r>
-        <w:rPr>
-          <w:color w:val="0000FF"/>
-        </w:rPr>
-        <w:t xml:space="preserve">ation, we specified that FUBAR only consider </w:t>
-      </w:r>
-      <w:proofErr w:type="spellStart"/>
-      <w:proofErr w:type="gramStart"/>
-      <w:r>
-        <w:rPr>
-          <w:color w:val="0000FF"/>
-        </w:rPr>
-        <w:t>dN</w:t>
-      </w:r>
-      <w:proofErr w:type="spellEnd"/>
-      <w:proofErr w:type="gramEnd"/>
-      <w:r>
-        <w:rPr>
-          <w:color w:val="0000FF"/>
-        </w:rPr>
-        <w:t xml:space="preserve"> variation, in order to make results from FUBAR and PAML fully comparable. We additionally specified 100 grid points to account for the reduced grid dimensionality caused by ignoring </w:t>
-      </w:r>
-      <w:proofErr w:type="spellStart"/>
-      <w:r>
-        <w:rPr>
-          <w:color w:val="0000FF"/>
-        </w:rPr>
-        <w:t>dS</w:t>
-      </w:r>
-      <w:proofErr w:type="spellEnd"/>
-      <w:r>
-        <w:rPr>
-          <w:color w:val="0000FF"/>
-        </w:rPr>
-        <w:t xml:space="preserve"> variation.</w:t>
+        <w:t>ates sequences without dS vari</w:t>
+      </w:r>
+      <w:r>
+        <w:rPr>
+          <w:color w:val="0000FF"/>
+        </w:rPr>
+        <w:t>ation, we specified that FUBAR only consider dN variation, in order to make results from FUBAR and PAML fully comparable. We additionally specified 100 grid points to account for the reduced grid dimensionality caused by ignoring dS variation.</w:t>
       </w:r>
     </w:p>
     <w:p/>
@@ -1276,21 +813,7 @@
         <w:rPr>
           <w:color w:val="0000FF"/>
         </w:rPr>
-        <w:t xml:space="preserve">th </w:t>
-      </w:r>
-      <w:proofErr w:type="spellStart"/>
-      <w:r>
-        <w:rPr>
-          <w:color w:val="0000FF"/>
-        </w:rPr>
-        <w:t>dS</w:t>
-      </w:r>
-      <w:proofErr w:type="spellEnd"/>
-      <w:r>
-        <w:rPr>
-          <w:color w:val="0000FF"/>
-        </w:rPr>
-        <w:t xml:space="preserve"> fixed to 1, we found that, when analyzed with </w:t>
+        <w:t xml:space="preserve">th dS fixed to 1, we found that, when analyzed with </w:t>
       </w:r>
       <w:r>
         <w:rPr>
@@ -1326,21 +849,7 @@
         <w:rPr>
           <w:color w:val="0000FF"/>
         </w:rPr>
-        <w:t xml:space="preserve">. </w:t>
-      </w:r>
-      <w:proofErr w:type="spellStart"/>
-      <w:r>
-        <w:rPr>
-          <w:color w:val="0000FF"/>
-        </w:rPr>
-        <w:t>Howevever</w:t>
-      </w:r>
-      <w:proofErr w:type="spellEnd"/>
-      <w:r>
-        <w:rPr>
-          <w:color w:val="0000FF"/>
-        </w:rPr>
-        <w:t xml:space="preserve">, </w:t>
+        <w:t xml:space="preserve">. Howevever, </w:t>
       </w:r>
       <w:r>
         <w:rPr>
@@ -1370,33 +879,53 @@
         <w:rPr>
           <w:color w:val="0000FF"/>
         </w:rPr>
-        <w:t xml:space="preserve"> simulation sets. </w:t>
-      </w:r>
-      <w:commentRangeStart w:id="4"/>
-      <w:r>
-        <w:rPr>
-          <w:color w:val="0000FF"/>
-        </w:rPr>
-        <w:t>We now emphasize</w:t>
-      </w:r>
-      <w:r>
-        <w:rPr>
-          <w:color w:val="0000FF"/>
-        </w:rPr>
-        <w:t xml:space="preserve"> that larger alignments might expect more benefits from filtering than smaller alignments</w:t>
-      </w:r>
-      <w:commentRangeEnd w:id="4"/>
-      <w:r>
-        <w:rPr>
-          <w:rStyle w:val="CommentReference"/>
-        </w:rPr>
-        <w:commentReference w:id="4"/>
-      </w:r>
-      <w:r>
-        <w:rPr>
-          <w:color w:val="0000FF"/>
-        </w:rPr>
-        <w:t>:</w:t>
+        <w:t xml:space="preserve"> simulation sets. W</w:t>
+      </w:r>
+      <w:r>
+        <w:rPr>
+          <w:color w:val="0000FF"/>
+        </w:rPr>
+        <w:t xml:space="preserve">e made the following changes to emphasize </w:t>
+      </w:r>
+      <w:r>
+        <w:rPr>
+          <w:color w:val="0000FF"/>
+        </w:rPr>
+        <w:t>that larger alignments might expect more benefits from filtering than smaller alignments</w:t>
+      </w:r>
+      <w:r>
+        <w:rPr>
+          <w:color w:val="0000FF"/>
+        </w:rPr>
+        <w:t>, as follows.</w:t>
+      </w:r>
+    </w:p>
+    <w:p>
+      <w:pPr>
+        <w:rPr>
+          <w:color w:val="0000FF"/>
+        </w:rPr>
+      </w:pPr>
+      <w:bookmarkStart w:id="0" w:name="_GoBack"/>
+      <w:bookmarkEnd w:id="0"/>
+      <w:r>
+        <w:rPr>
+          <w:color w:val="0000FF"/>
+        </w:rPr>
+        <w:t xml:space="preserve">In the subsection </w:t>
+      </w:r>
+      <w:r>
+        <w:rPr>
+          <w:i/>
+          <w:color w:val="0000FF"/>
+        </w:rPr>
+        <w:t>Guidance-based filters have a minimal effect on positive-selection inference,</w:t>
+      </w:r>
+      <w:r>
+        <w:rPr>
+          <w:color w:val="0000FF"/>
+        </w:rPr>
+        <w:t xml:space="preserve"> we state,</w:t>
       </w:r>
     </w:p>
     <w:p>
@@ -1406,63 +935,69 @@
           <w:color w:val="0000FF"/>
         </w:rPr>
       </w:pPr>
-    </w:p>
-    <w:p>
-      <w:pPr>
-        <w:pStyle w:val="ListParagraph"/>
-        <w:numPr>
-          <w:ilvl w:val="0"/>
-          <w:numId w:val="2"/>
-        </w:numPr>
-        <w:rPr>
-          <w:color w:val="0000FF"/>
-        </w:rPr>
-      </w:pPr>
-      <w:commentRangeStart w:id="5"/>
       <w:r>
         <w:rPr>
           <w:color w:val="0000FF"/>
         </w:rPr>
         <w:t>However, we emphasize that, for both the HA and GP41 simulation sets of 158 taxa, all filters significantly reduced FPR and increased TPR, although all effect magnitudes were minimal.</w:t>
       </w:r>
-    </w:p>
-    <w:p>
-      <w:pPr>
-        <w:pStyle w:val="ListParagraph"/>
-        <w:numPr>
-          <w:ilvl w:val="0"/>
-          <w:numId w:val="2"/>
-        </w:numPr>
-        <w:rPr>
-          <w:color w:val="0000FF"/>
-        </w:rPr>
-      </w:pPr>
-      <w:r>
-        <w:rPr>
-          <w:color w:val="0000FF"/>
-        </w:rPr>
-        <w:t>Thus, we did recover a slight trend suggesting that MSA filtering should be reserved for larger MSAs, which universally featured both a TPR increase and a FPR decrease, on average.</w:t>
-      </w:r>
-      <w:commentRangeEnd w:id="5"/>
-      <w:r>
-        <w:rPr>
-          <w:rStyle w:val="CommentReference"/>
-        </w:rPr>
-        <w:commentReference w:id="5"/>
+      <w:r>
+        <w:rPr>
+          <w:color w:val="0000FF"/>
+        </w:rPr>
+        <w:t xml:space="preserve"> </w:t>
+      </w:r>
+    </w:p>
+    <w:p>
+      <w:pPr>
+        <w:rPr>
+          <w:color w:val="0000FF"/>
+        </w:rPr>
+      </w:pPr>
+      <w:r>
+        <w:rPr>
+          <w:color w:val="0000FF"/>
+        </w:rPr>
+        <w:t xml:space="preserve">Additionally, in the subsection </w:t>
+      </w:r>
+      <w:r>
+        <w:rPr>
+          <w:i/>
+          <w:color w:val="0000FF"/>
+        </w:rPr>
+        <w:t>Discussion and Conclusions</w:t>
+      </w:r>
+      <w:r>
+        <w:rPr>
+          <w:color w:val="0000FF"/>
+        </w:rPr>
+        <w:t>, we state,</w:t>
+      </w:r>
+    </w:p>
+    <w:p>
+      <w:pPr>
+        <w:ind w:left="720"/>
+        <w:rPr>
+          <w:color w:val="0000FF"/>
+        </w:rPr>
+      </w:pPr>
+      <w:r>
+        <w:rPr>
+          <w:color w:val="0000FF"/>
+        </w:rPr>
+        <w:t xml:space="preserve"> T</w:t>
+      </w:r>
+      <w:r>
+        <w:rPr>
+          <w:color w:val="0000FF"/>
+        </w:rPr>
+        <w:t>hus, we did recover a slight trend suggesting that MSA filtering should be reserved for larger MSAs, which universally featured both a TPR increase and a FPR decrease, on average.</w:t>
       </w:r>
     </w:p>
     <w:p/>
     <w:p>
       <w:r>
-        <w:t xml:space="preserve">Unless I am mistaken, including the simulation count as a random effect in the mixed effects model relies on the sample size of two to estimate the random effect regression coefficients; does this lead to model </w:t>
-      </w:r>
-      <w:proofErr w:type="spellStart"/>
-      <w:r>
-        <w:t>overfitting</w:t>
-      </w:r>
-      <w:proofErr w:type="spellEnd"/>
-      <w:r>
-        <w:t>, because there effectively is a separate model parameter per simulation?</w:t>
+        <w:t>Unless I am mistaken, including the simulation count as a random effect in the mixed effects model relies on the sample size of two to estimate the random effect regression coefficients; does this lead to model overfitting, because there effectively is a separate model parameter per simulation?</w:t>
       </w:r>
     </w:p>
     <w:p>
@@ -1478,302 +1013,132 @@
           <w:color w:val="0000FF"/>
         </w:rPr>
       </w:pPr>
-      <w:ins w:id="6" w:author="Claus Wilke" w:date="2014-05-07T23:25:00Z">
-        <w:r>
-          <w:rPr>
-            <w:color w:val="0000FF"/>
-          </w:rPr>
-          <w:t xml:space="preserve">We are afraid the reviewer is mistaken here. </w:t>
-        </w:r>
-      </w:ins>
-      <w:ins w:id="7" w:author="Claus Wilke" w:date="2014-05-07T23:27:00Z">
-        <w:r>
-          <w:rPr>
-            <w:color w:val="0000FF"/>
-          </w:rPr>
-          <w:t>The lme4 package models random effect</w:t>
-        </w:r>
-      </w:ins>
-      <w:ins w:id="8" w:author="Claus Wilke" w:date="2014-05-07T23:28:00Z">
-        <w:r>
-          <w:rPr>
-            <w:color w:val="0000FF"/>
-          </w:rPr>
-          <w:t>s as normally distributed random variables</w:t>
-        </w:r>
-      </w:ins>
-      <w:ins w:id="9" w:author="Claus Wilke" w:date="2014-05-07T23:34:00Z">
-        <w:r>
-          <w:rPr>
-            <w:color w:val="0000FF"/>
-          </w:rPr>
-          <w:t xml:space="preserve"> with mean 0</w:t>
-        </w:r>
-      </w:ins>
-      <w:ins w:id="10" w:author="Claus Wilke" w:date="2014-05-07T23:28:00Z">
-        <w:r>
-          <w:rPr>
-            <w:color w:val="0000FF"/>
-          </w:rPr>
-          <w:t>, thus o</w:t>
-        </w:r>
-        <w:r>
-          <w:rPr>
-            <w:color w:val="0000FF"/>
-          </w:rPr>
-          <w:t xml:space="preserve">nly </w:t>
-        </w:r>
-        <w:r>
-          <w:rPr>
-            <w:color w:val="0000FF"/>
-          </w:rPr>
-          <w:t>a</w:t>
-        </w:r>
-      </w:ins>
-      <w:ins w:id="11" w:author="Claus Wilke" w:date="2014-05-07T23:40:00Z">
-        <w:r>
-          <w:rPr>
-            <w:color w:val="0000FF"/>
-          </w:rPr>
-          <w:t xml:space="preserve"> single</w:t>
-        </w:r>
-      </w:ins>
-      <w:ins w:id="12" w:author="Claus Wilke" w:date="2014-05-07T23:28:00Z">
-        <w:r>
-          <w:rPr>
-            <w:color w:val="0000FF"/>
-          </w:rPr>
-          <w:t xml:space="preserve"> variance need</w:t>
-        </w:r>
-      </w:ins>
-      <w:ins w:id="13" w:author="Claus Wilke" w:date="2014-05-07T23:34:00Z">
-        <w:r>
-          <w:rPr>
-            <w:color w:val="0000FF"/>
-          </w:rPr>
-          <w:t>s</w:t>
-        </w:r>
-      </w:ins>
-      <w:ins w:id="14" w:author="Claus Wilke" w:date="2014-05-07T23:28:00Z">
-        <w:r>
-          <w:rPr>
-            <w:color w:val="0000FF"/>
-          </w:rPr>
-          <w:t xml:space="preserve"> to be estimated</w:t>
-        </w:r>
-      </w:ins>
-      <w:ins w:id="15" w:author="Claus Wilke" w:date="2014-05-07T23:40:00Z">
-        <w:r>
-          <w:rPr>
-            <w:color w:val="0000FF"/>
-          </w:rPr>
-          <w:t xml:space="preserve"> for each random effect</w:t>
-        </w:r>
-      </w:ins>
-      <w:ins w:id="16" w:author="Claus Wilke" w:date="2014-05-07T23:28:00Z">
-        <w:r>
-          <w:rPr>
-            <w:color w:val="0000FF"/>
-          </w:rPr>
-          <w:t xml:space="preserve">. </w:t>
-        </w:r>
-      </w:ins>
-      <w:ins w:id="17" w:author="Claus Wilke" w:date="2014-05-07T23:30:00Z">
-        <w:r>
-          <w:rPr>
-            <w:color w:val="0000FF"/>
-          </w:rPr>
-          <w:t xml:space="preserve">For the fixed effects, </w:t>
-        </w:r>
-      </w:ins>
-      <w:ins w:id="18" w:author="Claus Wilke" w:date="2014-05-07T23:31:00Z">
-        <w:r>
-          <w:rPr>
-            <w:color w:val="0000FF"/>
-          </w:rPr>
-          <w:t xml:space="preserve">we need to estimate as many parameters as we have filtering algorithms (7, including unfiltered, in the revised </w:t>
-        </w:r>
-        <w:proofErr w:type="spellStart"/>
-        <w:r>
-          <w:rPr>
-            <w:color w:val="0000FF"/>
-          </w:rPr>
-          <w:t>ms</w:t>
-        </w:r>
-        <w:proofErr w:type="spellEnd"/>
-        <w:r>
-          <w:rPr>
-            <w:color w:val="0000FF"/>
-          </w:rPr>
-          <w:t xml:space="preserve">, versus 2 </w:t>
-        </w:r>
-      </w:ins>
-      <w:ins w:id="19" w:author="Claus Wilke" w:date="2014-05-07T23:30:00Z">
-        <w:r>
-          <w:rPr>
-            <w:color w:val="0000FF"/>
-          </w:rPr>
-          <w:t xml:space="preserve">in </w:t>
-        </w:r>
-      </w:ins>
-      <w:ins w:id="20" w:author="Claus Wilke" w:date="2014-05-07T23:32:00Z">
-        <w:r>
-          <w:rPr>
-            <w:color w:val="0000FF"/>
-          </w:rPr>
-          <w:t xml:space="preserve">our </w:t>
-        </w:r>
-      </w:ins>
-      <w:ins w:id="21" w:author="Claus Wilke" w:date="2014-05-07T23:31:00Z">
-        <w:r>
-          <w:rPr>
-            <w:color w:val="0000FF"/>
-          </w:rPr>
-          <w:t>the original draft</w:t>
-        </w:r>
-      </w:ins>
-      <w:ins w:id="22" w:author="Claus Wilke" w:date="2014-05-07T23:32:00Z">
-        <w:r>
-          <w:rPr>
-            <w:color w:val="0000FF"/>
-          </w:rPr>
-          <w:t>, where we analyzed normalization methods and phylogenetic correction methods separately</w:t>
-        </w:r>
-      </w:ins>
-      <w:ins w:id="23" w:author="Claus Wilke" w:date="2014-05-07T23:31:00Z">
-        <w:r>
-          <w:rPr>
-            <w:color w:val="0000FF"/>
-          </w:rPr>
-          <w:t xml:space="preserve">). </w:t>
-        </w:r>
-      </w:ins>
-      <w:ins w:id="24" w:author="Claus Wilke" w:date="2014-05-07T23:40:00Z">
-        <w:r>
-          <w:rPr>
-            <w:color w:val="0000FF"/>
-          </w:rPr>
-          <w:t xml:space="preserve"> T</w:t>
-        </w:r>
-      </w:ins>
-      <w:ins w:id="25" w:author="Claus Wilke" w:date="2014-05-07T23:32:00Z">
-        <w:r>
-          <w:rPr>
-            <w:color w:val="0000FF"/>
-          </w:rPr>
-          <w:t xml:space="preserve">herefore, we estimate a total of 8 parameters </w:t>
-        </w:r>
-      </w:ins>
-      <w:ins w:id="26" w:author="Claus Wilke" w:date="2014-05-07T23:47:00Z">
-        <w:r>
-          <w:rPr>
-            <w:color w:val="0000FF"/>
-          </w:rPr>
-          <w:t xml:space="preserve">(1 random effect, 7 fixed effects) </w:t>
-        </w:r>
-      </w:ins>
-      <w:ins w:id="27" w:author="Claus Wilke" w:date="2014-05-07T23:41:00Z">
-        <w:r>
-          <w:rPr>
-            <w:color w:val="0000FF"/>
-          </w:rPr>
-          <w:t xml:space="preserve">from </w:t>
-        </w:r>
-      </w:ins>
-      <w:ins w:id="28" w:author="Claus Wilke" w:date="2014-05-07T23:32:00Z">
-        <w:r>
-          <w:rPr>
-            <w:color w:val="0000FF"/>
-          </w:rPr>
-          <w:t>700 data points (7 algorithms times 100 replicates).</w:t>
-        </w:r>
-      </w:ins>
-      <w:ins w:id="29" w:author="Claus Wilke" w:date="2014-05-07T23:33:00Z">
-        <w:r>
-          <w:rPr>
-            <w:color w:val="0000FF"/>
-          </w:rPr>
-          <w:t xml:space="preserve"> There is no risk of </w:t>
-        </w:r>
-        <w:proofErr w:type="spellStart"/>
-        <w:r>
-          <w:rPr>
-            <w:color w:val="0000FF"/>
-          </w:rPr>
-          <w:t>overfitting</w:t>
-        </w:r>
-        <w:proofErr w:type="spellEnd"/>
-        <w:r>
-          <w:rPr>
-            <w:color w:val="0000FF"/>
-          </w:rPr>
-          <w:t>. In the previous version of th</w:t>
-        </w:r>
-        <w:r>
-          <w:rPr>
-            <w:color w:val="0000FF"/>
-          </w:rPr>
-          <w:t>e manuscript, we estimated 3</w:t>
-        </w:r>
-        <w:r>
-          <w:rPr>
-            <w:color w:val="0000FF"/>
-          </w:rPr>
-          <w:t xml:space="preserve"> parameters </w:t>
-        </w:r>
-      </w:ins>
-      <w:ins w:id="30" w:author="Claus Wilke" w:date="2014-05-07T23:47:00Z">
-        <w:r>
-          <w:rPr>
-            <w:color w:val="0000FF"/>
-          </w:rPr>
-          <w:t xml:space="preserve">(1 random effect, 2 fixed effects) </w:t>
-        </w:r>
-      </w:ins>
-      <w:ins w:id="31" w:author="Claus Wilke" w:date="2014-05-07T23:33:00Z">
-        <w:r>
-          <w:rPr>
-            <w:color w:val="0000FF"/>
-          </w:rPr>
-          <w:t xml:space="preserve">from </w:t>
-        </w:r>
-      </w:ins>
-      <w:ins w:id="32" w:author="Claus Wilke" w:date="2014-05-07T23:41:00Z">
-        <w:r>
-          <w:rPr>
-            <w:color w:val="0000FF"/>
-          </w:rPr>
-          <w:t xml:space="preserve">200 data points (2 algorithms times 100 replicates), which also posed no risk of </w:t>
-        </w:r>
-        <w:proofErr w:type="spellStart"/>
-        <w:r>
-          <w:rPr>
-            <w:color w:val="0000FF"/>
-          </w:rPr>
-          <w:t>overfitting</w:t>
-        </w:r>
-        <w:proofErr w:type="spellEnd"/>
-        <w:r>
-          <w:rPr>
-            <w:color w:val="0000FF"/>
-          </w:rPr>
-          <w:t>.</w:t>
-        </w:r>
-      </w:ins>
-      <w:del w:id="33" w:author="Claus Wilke" w:date="2014-05-07T23:41:00Z">
-        <w:r>
-          <w:rPr>
-            <w:color w:val="0000FF"/>
-          </w:rPr>
-          <w:delText xml:space="preserve">Our model contains a fixed effect of filtering algorithm, including unfiltered, as well as a random effect to capture simulation replicate. As we simulated 100 alignments for each simulation set, each model’s random effect has a sample size of 100, far greater than 2. Therefore, we do not anticipate that our models suffered from overfitting. </w:delText>
-        </w:r>
-        <w:r>
-          <w:rPr>
-            <w:color w:val="3366FF"/>
-          </w:rPr>
-          <w:delText xml:space="preserve"> </w:delText>
-        </w:r>
-      </w:del>
+      <w:r>
+        <w:rPr>
+          <w:color w:val="0000FF"/>
+        </w:rPr>
+        <w:t>We are afraid the reviewer is mistaken here. The lme4 package models random effects as normally distributed random variables</w:t>
+      </w:r>
+      <w:r>
+        <w:rPr>
+          <w:color w:val="0000FF"/>
+        </w:rPr>
+        <w:t xml:space="preserve"> with mean 0</w:t>
+      </w:r>
+      <w:r>
+        <w:rPr>
+          <w:color w:val="0000FF"/>
+        </w:rPr>
+        <w:t>, thus o</w:t>
+      </w:r>
+      <w:r>
+        <w:rPr>
+          <w:color w:val="0000FF"/>
+        </w:rPr>
+        <w:t xml:space="preserve">nly </w:t>
+      </w:r>
+      <w:r>
+        <w:rPr>
+          <w:color w:val="0000FF"/>
+        </w:rPr>
+        <w:t>a</w:t>
+      </w:r>
+      <w:r>
+        <w:rPr>
+          <w:color w:val="0000FF"/>
+        </w:rPr>
+        <w:t xml:space="preserve"> single</w:t>
+      </w:r>
+      <w:r>
+        <w:rPr>
+          <w:color w:val="0000FF"/>
+        </w:rPr>
+        <w:t xml:space="preserve"> variance need</w:t>
+      </w:r>
+      <w:r>
+        <w:rPr>
+          <w:color w:val="0000FF"/>
+        </w:rPr>
+        <w:t>s</w:t>
+      </w:r>
+      <w:r>
+        <w:rPr>
+          <w:color w:val="0000FF"/>
+        </w:rPr>
+        <w:t xml:space="preserve"> to be estimated</w:t>
+      </w:r>
+      <w:r>
+        <w:rPr>
+          <w:color w:val="0000FF"/>
+        </w:rPr>
+        <w:t xml:space="preserve"> for each random effect</w:t>
+      </w:r>
+      <w:r>
+        <w:rPr>
+          <w:color w:val="0000FF"/>
+        </w:rPr>
+        <w:t xml:space="preserve">. For the fixed effects, </w:t>
+      </w:r>
+      <w:r>
+        <w:rPr>
+          <w:color w:val="0000FF"/>
+        </w:rPr>
+        <w:t xml:space="preserve">we need to estimate as many parameters as we have filtering algorithms (7, including unfiltered, in the revised ms, versus 2 </w:t>
+      </w:r>
+      <w:r>
+        <w:rPr>
+          <w:color w:val="0000FF"/>
+        </w:rPr>
+        <w:t xml:space="preserve">in </w:t>
+      </w:r>
+      <w:r>
+        <w:rPr>
+          <w:color w:val="0000FF"/>
+        </w:rPr>
+        <w:t xml:space="preserve">our the original draft, where we analyzed normalization methods and phylogenetic correction methods separately).  Therefore, we estimate a total of 8 parameters </w:t>
+      </w:r>
+      <w:r>
+        <w:rPr>
+          <w:color w:val="0000FF"/>
+        </w:rPr>
+        <w:t xml:space="preserve">(1 random effect, 7 fixed effects) </w:t>
+      </w:r>
+      <w:r>
+        <w:rPr>
+          <w:color w:val="0000FF"/>
+        </w:rPr>
+        <w:t>from 700 data points (7 algorithms times 100 replicates). There is no risk of overfitting. In the previous version of th</w:t>
+      </w:r>
+      <w:r>
+        <w:rPr>
+          <w:color w:val="0000FF"/>
+        </w:rPr>
+        <w:t>e manuscript, we estimated 3</w:t>
+      </w:r>
+      <w:r>
+        <w:rPr>
+          <w:color w:val="0000FF"/>
+        </w:rPr>
+        <w:t xml:space="preserve"> parameters </w:t>
+      </w:r>
+      <w:r>
+        <w:rPr>
+          <w:color w:val="0000FF"/>
+        </w:rPr>
+        <w:t xml:space="preserve">(1 random effect, 2 fixed effects) </w:t>
+      </w:r>
+      <w:r>
+        <w:rPr>
+          <w:color w:val="0000FF"/>
+        </w:rPr>
+        <w:t xml:space="preserve">from </w:t>
+      </w:r>
+      <w:r>
+        <w:rPr>
+          <w:color w:val="0000FF"/>
+        </w:rPr>
+        <w:t>200 data points (2 algorithms times 100 replicates), which also posed no risk of overfitting.</w:t>
+      </w:r>
     </w:p>
     <w:sectPr>
       <w:pgSz w:w="12240" w:h="15840"/>
@@ -1783,43 +1148,6 @@
     </w:sectPr>
   </w:body>
 </w:document>
-</file>
-
-<file path=word/comments.xml><?xml version="1.0" encoding="utf-8"?>
-<w:comments xmlns:wpc="http://schemas.microsoft.com/office/word/2010/wordprocessingCanvas" xmlns:mo="http://schemas.microsoft.com/office/mac/office/2008/main" xmlns:mc="http://schemas.openxmlformats.org/markup-compatibility/2006" xmlns:mv="urn:schemas-microsoft-com:mac:vml" xmlns:o="urn:schemas-microsoft-com:office:office" xmlns:r="http://schemas.openxmlformats.org/officeDocument/2006/relationships" xmlns:m="http://schemas.openxmlformats.org/officeDocument/2006/math" xmlns:v="urn:schemas-microsoft-com:vml" xmlns:wp14="http://schemas.microsoft.com/office/word/2010/wordprocessingDrawing" xmlns:wp="http://schemas.openxmlformats.org/drawingml/2006/wordprocessingDrawing" xmlns:w10="urn:schemas-microsoft-com:office:word" xmlns:w="http://schemas.openxmlformats.org/wordprocessingml/2006/main" xmlns:w14="http://schemas.microsoft.com/office/word/2010/wordml" xmlns:wpg="http://schemas.microsoft.com/office/word/2010/wordprocessingGroup" xmlns:wpi="http://schemas.microsoft.com/office/word/2010/wordprocessingInk" xmlns:wne="http://schemas.microsoft.com/office/word/2006/wordml" xmlns:wps="http://schemas.microsoft.com/office/word/2010/wordprocessingShape" mc:Ignorable="w14 wp14">
-  <w:comment w:id="4" w:author="Claus Wilke" w:date="2014-05-07T23:45:00Z" w:initials="CW">
-    <w:p>
-      <w:pPr>
-        <w:pStyle w:val="CommentText"/>
-      </w:pPr>
-      <w:r>
-        <w:rPr>
-          <w:rStyle w:val="CommentReference"/>
-        </w:rPr>
-        <w:annotationRef/>
-      </w:r>
-      <w:r>
-        <w:t>Mention where in the document this is stated. Discussion?</w:t>
-      </w:r>
-    </w:p>
-  </w:comment>
-  <w:comment w:id="5" w:author="Claus Wilke" w:date="2014-05-07T23:45:00Z" w:initials="CW">
-    <w:p>
-      <w:pPr>
-        <w:pStyle w:val="CommentText"/>
-      </w:pPr>
-      <w:r>
-        <w:rPr>
-          <w:rStyle w:val="CommentReference"/>
-        </w:rPr>
-        <w:annotationRef/>
-      </w:r>
-      <w:r>
-        <w:t>I don’t understand the bullet points here.</w:t>
-      </w:r>
-    </w:p>
-  </w:comment>
-</w:comments>
 </file>
 
 <file path=word/numbering.xml><?xml version="1.0" encoding="utf-8"?>

</xml_diff>